<commit_message>
Enhanced back log + Chnages to code
</commit_message>
<xml_diff>
--- a/Backlog.docx
+++ b/Backlog.docx
@@ -261,7 +261,342 @@
         <w:ind w:right="-540"/>
       </w:pPr>
       <w:r>
-        <w:t xml:space="preserve">Epic -- </w:t>
+        <w:t>Epic – Provide means to test code coverage and establish coding guidelines and best practices</w:t>
+      </w:r>
+    </w:p>
+    <w:p>
+      <w:pPr>
+        <w:ind w:right="-540"/>
+      </w:pPr>
+      <w:r>
+        <w:t>User Stories—</w:t>
+      </w:r>
+    </w:p>
+    <w:p>
+      <w:pPr>
+        <w:pStyle w:val="ListParagraph"/>
+        <w:numPr>
+          <w:ilvl w:val="0"/>
+          <w:numId w:val="4"/>
+        </w:numPr>
+        <w:ind w:right="-540"/>
+      </w:pPr>
+      <w:r>
+        <w:t xml:space="preserve">As a developer, I want to know if the quality of my code is up to the mark and </w:t>
+      </w:r>
+      <w:proofErr w:type="gramStart"/>
+      <w:r>
+        <w:t>have the ability to</w:t>
+      </w:r>
+      <w:proofErr w:type="gramEnd"/>
+      <w:r>
+        <w:t xml:space="preserve"> track it. </w:t>
+      </w:r>
+    </w:p>
+    <w:p>
+      <w:pPr>
+        <w:pStyle w:val="ListParagraph"/>
+        <w:numPr>
+          <w:ilvl w:val="1"/>
+          <w:numId w:val="4"/>
+        </w:numPr>
+        <w:ind w:right="-540"/>
+      </w:pPr>
+      <w:r>
+        <w:t>Acceptance Criteria-</w:t>
+      </w:r>
+    </w:p>
+    <w:p>
+      <w:pPr>
+        <w:pStyle w:val="ListParagraph"/>
+        <w:numPr>
+          <w:ilvl w:val="2"/>
+          <w:numId w:val="4"/>
+        </w:numPr>
+        <w:ind w:right="-540"/>
+      </w:pPr>
+      <w:r>
+        <w:t>Given a developer has written a piece of code, he should then have the ability, on his local machine, to test its quality and generate a report</w:t>
+      </w:r>
+    </w:p>
+    <w:p>
+      <w:pPr>
+        <w:pStyle w:val="ListParagraph"/>
+        <w:numPr>
+          <w:ilvl w:val="2"/>
+          <w:numId w:val="4"/>
+        </w:numPr>
+        <w:ind w:right="-540"/>
+      </w:pPr>
+      <w:r>
+        <w:t>Given a developer has written a piece of code and deployed it to the repository, then a continuous code quality system (SonarQube) is able to detect bugs, code smells and vulnerabilities based on rules</w:t>
+      </w:r>
+    </w:p>
+    <w:p>
+      <w:pPr>
+        <w:pStyle w:val="ListParagraph"/>
+        <w:numPr>
+          <w:ilvl w:val="2"/>
+          <w:numId w:val="4"/>
+        </w:numPr>
+        <w:ind w:right="-540"/>
+      </w:pPr>
+      <w:r>
+        <w:t xml:space="preserve">Given a development manager wants to enforce a coding practice, then he </w:t>
+      </w:r>
+      <w:proofErr w:type="gramStart"/>
+      <w:r>
+        <w:t>is able to</w:t>
+      </w:r>
+      <w:proofErr w:type="gramEnd"/>
+      <w:r>
+        <w:t xml:space="preserve"> define a rule in SonarQube and ensure that the team abides by it or is flagged for breach. </w:t>
+      </w:r>
+    </w:p>
+    <w:p>
+      <w:pPr>
+        <w:ind w:right="-540"/>
+      </w:pPr>
+    </w:p>
+    <w:p>
+      <w:pPr>
+        <w:ind w:right="-540"/>
+      </w:pPr>
+      <w:r>
+        <w:t xml:space="preserve">Epic </w:t>
+      </w:r>
+      <w:r>
+        <w:t>–</w:t>
+      </w:r>
+      <w:r>
+        <w:t xml:space="preserve"> </w:t>
+      </w:r>
+      <w:r>
+        <w:t>Provide</w:t>
+      </w:r>
+      <w:r>
+        <w:t xml:space="preserve"> a Continuous Integration/Continuous Deployment pipeline to implement code changes into various other environments </w:t>
+      </w:r>
+    </w:p>
+    <w:p>
+      <w:pPr>
+        <w:ind w:right="-540"/>
+      </w:pPr>
+      <w:r>
+        <w:t xml:space="preserve">Hierarchy of environments: </w:t>
+      </w:r>
+    </w:p>
+    <w:p>
+      <w:pPr>
+        <w:pStyle w:val="ListParagraph"/>
+        <w:numPr>
+          <w:ilvl w:val="0"/>
+          <w:numId w:val="3"/>
+        </w:numPr>
+        <w:ind w:right="-540"/>
+      </w:pPr>
+      <w:r>
+        <w:lastRenderedPageBreak/>
+        <w:t xml:space="preserve">Local Host </w:t>
+      </w:r>
+    </w:p>
+    <w:p>
+      <w:pPr>
+        <w:pStyle w:val="ListParagraph"/>
+        <w:numPr>
+          <w:ilvl w:val="0"/>
+          <w:numId w:val="3"/>
+        </w:numPr>
+        <w:ind w:right="-540"/>
+      </w:pPr>
+      <w:r>
+        <w:t>Integration Server</w:t>
+      </w:r>
+    </w:p>
+    <w:p>
+      <w:pPr>
+        <w:pStyle w:val="ListParagraph"/>
+        <w:numPr>
+          <w:ilvl w:val="0"/>
+          <w:numId w:val="3"/>
+        </w:numPr>
+        <w:ind w:right="-540"/>
+      </w:pPr>
+      <w:r>
+        <w:t>UAT Server</w:t>
+      </w:r>
+    </w:p>
+    <w:p>
+      <w:pPr>
+        <w:pStyle w:val="ListParagraph"/>
+        <w:numPr>
+          <w:ilvl w:val="0"/>
+          <w:numId w:val="3"/>
+        </w:numPr>
+        <w:ind w:right="-540"/>
+      </w:pPr>
+      <w:r>
+        <w:t>Pre-Production Server</w:t>
+      </w:r>
+    </w:p>
+    <w:p>
+      <w:pPr>
+        <w:pStyle w:val="ListParagraph"/>
+        <w:numPr>
+          <w:ilvl w:val="0"/>
+          <w:numId w:val="3"/>
+        </w:numPr>
+        <w:ind w:right="-540"/>
+      </w:pPr>
+      <w:r>
+        <w:t>Production Server</w:t>
+      </w:r>
+    </w:p>
+    <w:p>
+      <w:pPr>
+        <w:ind w:right="-540"/>
+      </w:pPr>
+      <w:r>
+        <w:t>User Stories—</w:t>
+      </w:r>
+    </w:p>
+    <w:p>
+      <w:pPr>
+        <w:pStyle w:val="ListParagraph"/>
+        <w:numPr>
+          <w:ilvl w:val="0"/>
+          <w:numId w:val="2"/>
+        </w:numPr>
+        <w:ind w:right="-540"/>
+      </w:pPr>
+      <w:r>
+        <w:t>As a developer, I would like to automatically</w:t>
+      </w:r>
+      <w:r>
+        <w:t xml:space="preserve"> build and </w:t>
+      </w:r>
+      <w:r>
+        <w:t xml:space="preserve">deploy my code automatically </w:t>
+      </w:r>
+      <w:r>
+        <w:t>into different environments</w:t>
+      </w:r>
+    </w:p>
+    <w:p>
+      <w:pPr>
+        <w:pStyle w:val="ListParagraph"/>
+        <w:numPr>
+          <w:ilvl w:val="1"/>
+          <w:numId w:val="2"/>
+        </w:numPr>
+        <w:ind w:right="-540"/>
+      </w:pPr>
+      <w:r>
+        <w:t>Acceptance Criteria-</w:t>
+      </w:r>
+    </w:p>
+    <w:p>
+      <w:pPr>
+        <w:pStyle w:val="ListParagraph"/>
+        <w:numPr>
+          <w:ilvl w:val="2"/>
+          <w:numId w:val="2"/>
+        </w:numPr>
+        <w:ind w:right="-540"/>
+      </w:pPr>
+      <w:r>
+        <w:t>Given a developer has deployed his code into the code repository – Master branch for now (</w:t>
+      </w:r>
+      <w:proofErr w:type="spellStart"/>
+      <w:r>
+        <w:t>Github</w:t>
+      </w:r>
+      <w:proofErr w:type="spellEnd"/>
+      <w:r>
+        <w:t xml:space="preserve">) </w:t>
+      </w:r>
+      <w:proofErr w:type="gramStart"/>
+      <w:r>
+        <w:t>-  then</w:t>
+      </w:r>
+      <w:proofErr w:type="gramEnd"/>
+      <w:r>
+        <w:t xml:space="preserve"> an automated server (Jenkins) detects the changes</w:t>
+      </w:r>
+    </w:p>
+    <w:p>
+      <w:pPr>
+        <w:pStyle w:val="ListParagraph"/>
+        <w:numPr>
+          <w:ilvl w:val="2"/>
+          <w:numId w:val="2"/>
+        </w:numPr>
+        <w:ind w:right="-540"/>
+      </w:pPr>
+      <w:r>
+        <w:t>Given Jenkins detects changes, it runs a build and upon success of the build the change set is deployed into the Integration and UAT Server</w:t>
+      </w:r>
+    </w:p>
+    <w:p>
+      <w:pPr>
+        <w:pStyle w:val="ListParagraph"/>
+        <w:numPr>
+          <w:ilvl w:val="2"/>
+          <w:numId w:val="2"/>
+        </w:numPr>
+        <w:ind w:right="-540"/>
+      </w:pPr>
+      <w:r>
+        <w:t xml:space="preserve">Given the build fails, Jenkins notifies the set of developers who committed code to the last changeset </w:t>
+      </w:r>
+    </w:p>
+    <w:p>
+      <w:pPr>
+        <w:pStyle w:val="ListParagraph"/>
+        <w:numPr>
+          <w:ilvl w:val="2"/>
+          <w:numId w:val="2"/>
+        </w:numPr>
+        <w:ind w:right="-540"/>
+      </w:pPr>
+      <w:r>
+        <w:t xml:space="preserve">Given the success of the UAT, the tester/s, </w:t>
+      </w:r>
+      <w:proofErr w:type="gramStart"/>
+      <w:r>
+        <w:t>are able to</w:t>
+      </w:r>
+      <w:proofErr w:type="gramEnd"/>
+      <w:r>
+        <w:t xml:space="preserve"> push a button</w:t>
+      </w:r>
+      <w:r>
+        <w:t xml:space="preserve"> in Jenkins</w:t>
+      </w:r>
+      <w:r>
+        <w:t xml:space="preserve"> to deploy the code into the pre-Production environment</w:t>
+      </w:r>
+    </w:p>
+    <w:p>
+      <w:pPr>
+        <w:pStyle w:val="ListParagraph"/>
+        <w:numPr>
+          <w:ilvl w:val="2"/>
+          <w:numId w:val="2"/>
+        </w:numPr>
+        <w:ind w:right="-540"/>
+      </w:pPr>
+      <w:r>
+        <w:t xml:space="preserve">Given the project team deems the code Production ready, they </w:t>
+      </w:r>
+      <w:r>
+        <w:t>can</w:t>
+      </w:r>
+      <w:r>
+        <w:t xml:space="preserve"> push a button in Jenkins</w:t>
+      </w:r>
+      <w:r>
+        <w:t xml:space="preserve"> to deploy the code to the Production environment</w:t>
       </w:r>
       <w:bookmarkStart w:id="0" w:name="_GoBack"/>
       <w:bookmarkEnd w:id="0"/>
@@ -286,6 +621,273 @@
 <file path=word/numbering.xml><?xml version="1.0" encoding="utf-8"?>
 <w:numbering xmlns:wpc="http://schemas.microsoft.com/office/word/2010/wordprocessingCanvas" xmlns:cx="http://schemas.microsoft.com/office/drawing/2014/chartex" xmlns:cx1="http://schemas.microsoft.com/office/drawing/2015/9/8/chartex" xmlns:cx2="http://schemas.microsoft.com/office/drawing/2015/10/21/chartex" xmlns:cx3="http://schemas.microsoft.com/office/drawing/2016/5/9/chartex" xmlns:cx4="http://schemas.microsoft.com/office/drawing/2016/5/10/chartex" xmlns:cx5="http://schemas.microsoft.com/office/drawing/2016/5/11/chartex" xmlns:cx6="http://schemas.microsoft.com/office/drawing/2016/5/12/chartex" xmlns:cx7="http://schemas.microsoft.com/office/drawing/2016/5/13/chartex" xmlns:cx8="http://schemas.microsoft.com/office/drawing/2016/5/14/chartex" xmlns:mc="http://schemas.openxmlformats.org/markup-compatibility/2006" xmlns:aink="http://schemas.microsoft.com/office/drawing/2016/ink" xmlns:am3d="http://schemas.microsoft.com/office/drawing/2017/model3d" xmlns:o="urn:schemas-microsoft-com:office:office" xmlns:r="http://schemas.openxmlformats.org/officeDocument/2006/relationships" xmlns:m="http://schemas.openxmlformats.org/officeDocument/2006/math" xmlns:v="urn:schemas-microsoft-com:vml" xmlns:wp14="http://schemas.microsoft.com/office/word/2010/wordprocessingDrawing" xmlns:wp="http://schemas.openxmlformats.org/drawingml/2006/wordprocessingDrawing" xmlns:w10="urn:schemas-microsoft-com:office:word" xmlns:w="http://schemas.openxmlformats.org/wordprocessingml/2006/main" xmlns:w14="http://schemas.microsoft.com/office/word/2010/wordml" xmlns:w15="http://schemas.microsoft.com/office/word/2012/wordml" xmlns:w16cid="http://schemas.microsoft.com/office/word/2016/wordml/cid" xmlns:w16se="http://schemas.microsoft.com/office/word/2015/wordml/symex" xmlns:wpg="http://schemas.microsoft.com/office/word/2010/wordprocessingGroup" xmlns:wpi="http://schemas.microsoft.com/office/word/2010/wordprocessingInk" xmlns:wne="http://schemas.microsoft.com/office/word/2006/wordml" xmlns:wps="http://schemas.microsoft.com/office/word/2010/wordprocessingShape" mc:Ignorable="w14 w15 w16se w16cid wp14">
   <w:abstractNum w:abstractNumId="0" w15:restartNumberingAfterBreak="0">
+    <w:nsid w:val="1EC062AA"/>
+    <w:multiLevelType w:val="hybridMultilevel"/>
+    <w:tmpl w:val="F5B83118"/>
+    <w:lvl w:ilvl="0" w:tplc="0409000F">
+      <w:start w:val="1"/>
+      <w:numFmt w:val="decimal"/>
+      <w:lvlText w:val="%1."/>
+      <w:lvlJc w:val="left"/>
+      <w:pPr>
+        <w:ind w:left="720" w:hanging="360"/>
+      </w:pPr>
+      <w:rPr>
+        <w:rFonts w:hint="default"/>
+      </w:rPr>
+    </w:lvl>
+    <w:lvl w:ilvl="1" w:tplc="04090019">
+      <w:start w:val="1"/>
+      <w:numFmt w:val="lowerLetter"/>
+      <w:lvlText w:val="%2."/>
+      <w:lvlJc w:val="left"/>
+      <w:pPr>
+        <w:ind w:left="1440" w:hanging="360"/>
+      </w:pPr>
+    </w:lvl>
+    <w:lvl w:ilvl="2" w:tplc="0409001B">
+      <w:start w:val="1"/>
+      <w:numFmt w:val="lowerRoman"/>
+      <w:lvlText w:val="%3."/>
+      <w:lvlJc w:val="right"/>
+      <w:pPr>
+        <w:ind w:left="2160" w:hanging="180"/>
+      </w:pPr>
+    </w:lvl>
+    <w:lvl w:ilvl="3" w:tplc="0409000F" w:tentative="1">
+      <w:start w:val="1"/>
+      <w:numFmt w:val="decimal"/>
+      <w:lvlText w:val="%4."/>
+      <w:lvlJc w:val="left"/>
+      <w:pPr>
+        <w:ind w:left="2880" w:hanging="360"/>
+      </w:pPr>
+    </w:lvl>
+    <w:lvl w:ilvl="4" w:tplc="04090019" w:tentative="1">
+      <w:start w:val="1"/>
+      <w:numFmt w:val="lowerLetter"/>
+      <w:lvlText w:val="%5."/>
+      <w:lvlJc w:val="left"/>
+      <w:pPr>
+        <w:ind w:left="3600" w:hanging="360"/>
+      </w:pPr>
+    </w:lvl>
+    <w:lvl w:ilvl="5" w:tplc="0409001B" w:tentative="1">
+      <w:start w:val="1"/>
+      <w:numFmt w:val="lowerRoman"/>
+      <w:lvlText w:val="%6."/>
+      <w:lvlJc w:val="right"/>
+      <w:pPr>
+        <w:ind w:left="4320" w:hanging="180"/>
+      </w:pPr>
+    </w:lvl>
+    <w:lvl w:ilvl="6" w:tplc="0409000F" w:tentative="1">
+      <w:start w:val="1"/>
+      <w:numFmt w:val="decimal"/>
+      <w:lvlText w:val="%7."/>
+      <w:lvlJc w:val="left"/>
+      <w:pPr>
+        <w:ind w:left="5040" w:hanging="360"/>
+      </w:pPr>
+    </w:lvl>
+    <w:lvl w:ilvl="7" w:tplc="04090019" w:tentative="1">
+      <w:start w:val="1"/>
+      <w:numFmt w:val="lowerLetter"/>
+      <w:lvlText w:val="%8."/>
+      <w:lvlJc w:val="left"/>
+      <w:pPr>
+        <w:ind w:left="5760" w:hanging="360"/>
+      </w:pPr>
+    </w:lvl>
+    <w:lvl w:ilvl="8" w:tplc="0409001B" w:tentative="1">
+      <w:start w:val="1"/>
+      <w:numFmt w:val="lowerRoman"/>
+      <w:lvlText w:val="%9."/>
+      <w:lvlJc w:val="right"/>
+      <w:pPr>
+        <w:ind w:left="6480" w:hanging="180"/>
+      </w:pPr>
+    </w:lvl>
+  </w:abstractNum>
+  <w:abstractNum w:abstractNumId="1" w15:restartNumberingAfterBreak="0">
+    <w:nsid w:val="3CEA237E"/>
+    <w:multiLevelType w:val="hybridMultilevel"/>
+    <w:tmpl w:val="CF184FC2"/>
+    <w:lvl w:ilvl="0" w:tplc="9F1A3F5A">
+      <w:start w:val="1"/>
+      <w:numFmt w:val="decimal"/>
+      <w:lvlText w:val="%1."/>
+      <w:lvlJc w:val="left"/>
+      <w:pPr>
+        <w:ind w:left="1080" w:hanging="360"/>
+      </w:pPr>
+      <w:rPr>
+        <w:rFonts w:hint="default"/>
+      </w:rPr>
+    </w:lvl>
+    <w:lvl w:ilvl="1" w:tplc="04090019" w:tentative="1">
+      <w:start w:val="1"/>
+      <w:numFmt w:val="lowerLetter"/>
+      <w:lvlText w:val="%2."/>
+      <w:lvlJc w:val="left"/>
+      <w:pPr>
+        <w:ind w:left="1800" w:hanging="360"/>
+      </w:pPr>
+    </w:lvl>
+    <w:lvl w:ilvl="2" w:tplc="0409001B" w:tentative="1">
+      <w:start w:val="1"/>
+      <w:numFmt w:val="lowerRoman"/>
+      <w:lvlText w:val="%3."/>
+      <w:lvlJc w:val="right"/>
+      <w:pPr>
+        <w:ind w:left="2520" w:hanging="180"/>
+      </w:pPr>
+    </w:lvl>
+    <w:lvl w:ilvl="3" w:tplc="0409000F" w:tentative="1">
+      <w:start w:val="1"/>
+      <w:numFmt w:val="decimal"/>
+      <w:lvlText w:val="%4."/>
+      <w:lvlJc w:val="left"/>
+      <w:pPr>
+        <w:ind w:left="3240" w:hanging="360"/>
+      </w:pPr>
+    </w:lvl>
+    <w:lvl w:ilvl="4" w:tplc="04090019" w:tentative="1">
+      <w:start w:val="1"/>
+      <w:numFmt w:val="lowerLetter"/>
+      <w:lvlText w:val="%5."/>
+      <w:lvlJc w:val="left"/>
+      <w:pPr>
+        <w:ind w:left="3960" w:hanging="360"/>
+      </w:pPr>
+    </w:lvl>
+    <w:lvl w:ilvl="5" w:tplc="0409001B" w:tentative="1">
+      <w:start w:val="1"/>
+      <w:numFmt w:val="lowerRoman"/>
+      <w:lvlText w:val="%6."/>
+      <w:lvlJc w:val="right"/>
+      <w:pPr>
+        <w:ind w:left="4680" w:hanging="180"/>
+      </w:pPr>
+    </w:lvl>
+    <w:lvl w:ilvl="6" w:tplc="0409000F" w:tentative="1">
+      <w:start w:val="1"/>
+      <w:numFmt w:val="decimal"/>
+      <w:lvlText w:val="%7."/>
+      <w:lvlJc w:val="left"/>
+      <w:pPr>
+        <w:ind w:left="5400" w:hanging="360"/>
+      </w:pPr>
+    </w:lvl>
+    <w:lvl w:ilvl="7" w:tplc="04090019" w:tentative="1">
+      <w:start w:val="1"/>
+      <w:numFmt w:val="lowerLetter"/>
+      <w:lvlText w:val="%8."/>
+      <w:lvlJc w:val="left"/>
+      <w:pPr>
+        <w:ind w:left="6120" w:hanging="360"/>
+      </w:pPr>
+    </w:lvl>
+    <w:lvl w:ilvl="8" w:tplc="0409001B" w:tentative="1">
+      <w:start w:val="1"/>
+      <w:numFmt w:val="lowerRoman"/>
+      <w:lvlText w:val="%9."/>
+      <w:lvlJc w:val="right"/>
+      <w:pPr>
+        <w:ind w:left="6840" w:hanging="180"/>
+      </w:pPr>
+    </w:lvl>
+  </w:abstractNum>
+  <w:abstractNum w:abstractNumId="2" w15:restartNumberingAfterBreak="0">
+    <w:nsid w:val="53CF7712"/>
+    <w:multiLevelType w:val="hybridMultilevel"/>
+    <w:tmpl w:val="B706036A"/>
+    <w:lvl w:ilvl="0" w:tplc="2E24A8BC">
+      <w:start w:val="1"/>
+      <w:numFmt w:val="decimal"/>
+      <w:lvlText w:val="%1."/>
+      <w:lvlJc w:val="left"/>
+      <w:pPr>
+        <w:ind w:left="1080" w:hanging="360"/>
+      </w:pPr>
+      <w:rPr>
+        <w:rFonts w:hint="default"/>
+      </w:rPr>
+    </w:lvl>
+    <w:lvl w:ilvl="1" w:tplc="04090019">
+      <w:start w:val="1"/>
+      <w:numFmt w:val="lowerLetter"/>
+      <w:lvlText w:val="%2."/>
+      <w:lvlJc w:val="left"/>
+      <w:pPr>
+        <w:ind w:left="1800" w:hanging="360"/>
+      </w:pPr>
+    </w:lvl>
+    <w:lvl w:ilvl="2" w:tplc="0409001B">
+      <w:start w:val="1"/>
+      <w:numFmt w:val="lowerRoman"/>
+      <w:lvlText w:val="%3."/>
+      <w:lvlJc w:val="right"/>
+      <w:pPr>
+        <w:ind w:left="2520" w:hanging="180"/>
+      </w:pPr>
+    </w:lvl>
+    <w:lvl w:ilvl="3" w:tplc="0409000F" w:tentative="1">
+      <w:start w:val="1"/>
+      <w:numFmt w:val="decimal"/>
+      <w:lvlText w:val="%4."/>
+      <w:lvlJc w:val="left"/>
+      <w:pPr>
+        <w:ind w:left="3240" w:hanging="360"/>
+      </w:pPr>
+    </w:lvl>
+    <w:lvl w:ilvl="4" w:tplc="04090019" w:tentative="1">
+      <w:start w:val="1"/>
+      <w:numFmt w:val="lowerLetter"/>
+      <w:lvlText w:val="%5."/>
+      <w:lvlJc w:val="left"/>
+      <w:pPr>
+        <w:ind w:left="3960" w:hanging="360"/>
+      </w:pPr>
+    </w:lvl>
+    <w:lvl w:ilvl="5" w:tplc="0409001B" w:tentative="1">
+      <w:start w:val="1"/>
+      <w:numFmt w:val="lowerRoman"/>
+      <w:lvlText w:val="%6."/>
+      <w:lvlJc w:val="right"/>
+      <w:pPr>
+        <w:ind w:left="4680" w:hanging="180"/>
+      </w:pPr>
+    </w:lvl>
+    <w:lvl w:ilvl="6" w:tplc="0409000F" w:tentative="1">
+      <w:start w:val="1"/>
+      <w:numFmt w:val="decimal"/>
+      <w:lvlText w:val="%7."/>
+      <w:lvlJc w:val="left"/>
+      <w:pPr>
+        <w:ind w:left="5400" w:hanging="360"/>
+      </w:pPr>
+    </w:lvl>
+    <w:lvl w:ilvl="7" w:tplc="04090019" w:tentative="1">
+      <w:start w:val="1"/>
+      <w:numFmt w:val="lowerLetter"/>
+      <w:lvlText w:val="%8."/>
+      <w:lvlJc w:val="left"/>
+      <w:pPr>
+        <w:ind w:left="6120" w:hanging="360"/>
+      </w:pPr>
+    </w:lvl>
+    <w:lvl w:ilvl="8" w:tplc="0409001B" w:tentative="1">
+      <w:start w:val="1"/>
+      <w:numFmt w:val="lowerRoman"/>
+      <w:lvlText w:val="%9."/>
+      <w:lvlJc w:val="right"/>
+      <w:pPr>
+        <w:ind w:left="6840" w:hanging="180"/>
+      </w:pPr>
+    </w:lvl>
+  </w:abstractNum>
+  <w:abstractNum w:abstractNumId="3" w15:restartNumberingAfterBreak="0">
     <w:nsid w:val="7E9D2FA7"/>
     <w:multiLevelType w:val="hybridMultilevel"/>
     <w:tmpl w:val="57B88EBE"/>
@@ -375,6 +977,15 @@
     </w:lvl>
   </w:abstractNum>
   <w:num w:numId="1">
+    <w:abstractNumId w:val="3"/>
+  </w:num>
+  <w:num w:numId="2">
+    <w:abstractNumId w:val="2"/>
+  </w:num>
+  <w:num w:numId="3">
+    <w:abstractNumId w:val="1"/>
+  </w:num>
+  <w:num w:numId="4">
     <w:abstractNumId w:val="0"/>
   </w:num>
 </w:numbering>
@@ -815,6 +1426,25 @@
       <w:contextualSpacing/>
     </w:pPr>
   </w:style>
+  <w:style w:type="table" w:styleId="TableGrid">
+    <w:name w:val="Table Grid"/>
+    <w:basedOn w:val="TableNormal"/>
+    <w:uiPriority w:val="39"/>
+    <w:rsid w:val="002E3932"/>
+    <w:pPr>
+      <w:spacing w:after="0" w:line="240" w:lineRule="auto"/>
+    </w:pPr>
+    <w:tblPr>
+      <w:tblBorders>
+        <w:top w:val="single" w:sz="4" w:space="0" w:color="auto"/>
+        <w:left w:val="single" w:sz="4" w:space="0" w:color="auto"/>
+        <w:bottom w:val="single" w:sz="4" w:space="0" w:color="auto"/>
+        <w:right w:val="single" w:sz="4" w:space="0" w:color="auto"/>
+        <w:insideH w:val="single" w:sz="4" w:space="0" w:color="auto"/>
+        <w:insideV w:val="single" w:sz="4" w:space="0" w:color="auto"/>
+      </w:tblBorders>
+    </w:tblPr>
+  </w:style>
 </w:styles>
 </file>
 

</xml_diff>